<commit_message>
Afegits canvis del 2025, encara falta. Control de participants que marxen Impressió de llistats per serveis.
Falta canviar logos i títols a 2025 i X Simposi
</commit_message>
<xml_diff>
--- a/Doc/Base de Dades.docx
+++ b/Doc/Base de Dades.docx
@@ -1,6 +1,6 @@
 
 <file path=word/document.xml><?xml version="1.0" encoding="utf-8"?>
-<w:document xmlns:wpc="http://schemas.microsoft.com/office/word/2010/wordprocessingCanvas" xmlns:cx="http://schemas.microsoft.com/office/drawing/2014/chartex" xmlns:cx1="http://schemas.microsoft.com/office/drawing/2015/9/8/chartex" xmlns:cx2="http://schemas.microsoft.com/office/drawing/2015/10/21/chartex" xmlns:cx3="http://schemas.microsoft.com/office/drawing/2016/5/9/chartex" xmlns:cx4="http://schemas.microsoft.com/office/drawing/2016/5/10/chartex" xmlns:cx5="http://schemas.microsoft.com/office/drawing/2016/5/11/chartex" xmlns:cx6="http://schemas.microsoft.com/office/drawing/2016/5/12/chartex" xmlns:cx7="http://schemas.microsoft.com/office/drawing/2016/5/13/chartex" xmlns:cx8="http://schemas.microsoft.com/office/drawing/2016/5/14/chartex" xmlns:mc="http://schemas.openxmlformats.org/markup-compatibility/2006" xmlns:aink="http://schemas.microsoft.com/office/drawing/2016/ink" xmlns:am3d="http://schemas.microsoft.com/office/drawing/2017/model3d" xmlns:o="urn:schemas-microsoft-com:office:office" xmlns:oel="http://schemas.microsoft.com/office/2019/extlst" xmlns:r="http://schemas.openxmlformats.org/officeDocument/2006/relationships" xmlns:m="http://schemas.openxmlformats.org/officeDocument/2006/math" xmlns:v="urn:schemas-microsoft-com:vml" xmlns:wp14="http://schemas.microsoft.com/office/word/2010/wordprocessingDrawing" xmlns:wp="http://schemas.openxmlformats.org/drawingml/2006/wordprocessingDrawing" xmlns:w10="urn:schemas-microsoft-com:office:word" xmlns:w="http://schemas.openxmlformats.org/wordprocessingml/2006/main" xmlns:w14="http://schemas.microsoft.com/office/word/2010/wordml" xmlns:w15="http://schemas.microsoft.com/office/word/2012/wordml" xmlns:w16cex="http://schemas.microsoft.com/office/word/2018/wordml/cex" xmlns:w16cid="http://schemas.microsoft.com/office/word/2016/wordml/cid" xmlns:w16="http://schemas.microsoft.com/office/word/2018/wordml" xmlns:w16sdtdh="http://schemas.microsoft.com/office/word/2020/wordml/sdtdatahash" xmlns:w16se="http://schemas.microsoft.com/office/word/2015/wordml/symex" xmlns:wpg="http://schemas.microsoft.com/office/word/2010/wordprocessingGroup" xmlns:wpi="http://schemas.microsoft.com/office/word/2010/wordprocessingInk" xmlns:wne="http://schemas.microsoft.com/office/word/2006/wordml" xmlns:wps="http://schemas.microsoft.com/office/word/2010/wordprocessingShape" mc:Ignorable="w14 w15 w16se w16cid w16 w16cex w16sdtdh wp14">
+<w:document xmlns:wpc="http://schemas.microsoft.com/office/word/2010/wordprocessingCanvas" xmlns:cx="http://schemas.microsoft.com/office/drawing/2014/chartex" xmlns:cx1="http://schemas.microsoft.com/office/drawing/2015/9/8/chartex" xmlns:cx2="http://schemas.microsoft.com/office/drawing/2015/10/21/chartex" xmlns:cx3="http://schemas.microsoft.com/office/drawing/2016/5/9/chartex" xmlns:cx4="http://schemas.microsoft.com/office/drawing/2016/5/10/chartex" xmlns:cx5="http://schemas.microsoft.com/office/drawing/2016/5/11/chartex" xmlns:cx6="http://schemas.microsoft.com/office/drawing/2016/5/12/chartex" xmlns:cx7="http://schemas.microsoft.com/office/drawing/2016/5/13/chartex" xmlns:cx8="http://schemas.microsoft.com/office/drawing/2016/5/14/chartex" xmlns:mc="http://schemas.openxmlformats.org/markup-compatibility/2006" xmlns:aink="http://schemas.microsoft.com/office/drawing/2016/ink" xmlns:am3d="http://schemas.microsoft.com/office/drawing/2017/model3d" xmlns:o="urn:schemas-microsoft-com:office:office" xmlns:oel="http://schemas.microsoft.com/office/2019/extlst" xmlns:r="http://schemas.openxmlformats.org/officeDocument/2006/relationships" xmlns:m="http://schemas.openxmlformats.org/officeDocument/2006/math" xmlns:v="urn:schemas-microsoft-com:vml" xmlns:wp14="http://schemas.microsoft.com/office/word/2010/wordprocessingDrawing" xmlns:wp="http://schemas.openxmlformats.org/drawingml/2006/wordprocessingDrawing" xmlns:w10="urn:schemas-microsoft-com:office:word" xmlns:w="http://schemas.openxmlformats.org/wordprocessingml/2006/main" xmlns:w14="http://schemas.microsoft.com/office/word/2010/wordml" xmlns:w15="http://schemas.microsoft.com/office/word/2012/wordml" xmlns:w16cex="http://schemas.microsoft.com/office/word/2018/wordml/cex" xmlns:w16cid="http://schemas.microsoft.com/office/word/2016/wordml/cid" xmlns:w16="http://schemas.microsoft.com/office/word/2018/wordml" xmlns:w16du="http://schemas.microsoft.com/office/word/2023/wordml/word16du" xmlns:w16sdtdh="http://schemas.microsoft.com/office/word/2020/wordml/sdtdatahash" xmlns:w16sdtfl="http://schemas.microsoft.com/office/word/2024/wordml/sdtformatlock" xmlns:w16se="http://schemas.microsoft.com/office/word/2015/wordml/symex" xmlns:wpg="http://schemas.microsoft.com/office/word/2010/wordprocessingGroup" xmlns:wpi="http://schemas.microsoft.com/office/word/2010/wordprocessingInk" xmlns:wne="http://schemas.microsoft.com/office/word/2006/wordml" xmlns:wps="http://schemas.microsoft.com/office/word/2010/wordprocessingShape" mc:Ignorable="w14 w15 w16se w16cid w16 w16cex w16sdtdh w16sdtfl w16du wp14">
   <w:body>
     <w:p>
       <w:pPr>
@@ -1413,6 +1413,74 @@
           </w:p>
         </w:tc>
       </w:tr>
+      <w:tr>
+        <w:tc>
+          <w:tcPr>
+            <w:tcW w:w="1980" w:type="dxa"/>
+          </w:tcPr>
+          <w:p>
+            <w:pPr>
+              <w:rPr>
+                <w:noProof/>
+              </w:rPr>
+            </w:pPr>
+            <w:r>
+              <w:rPr>
+                <w:noProof/>
+              </w:rPr>
+              <w:t>Veg</w:t>
+            </w:r>
+          </w:p>
+        </w:tc>
+        <w:tc>
+          <w:tcPr>
+            <w:tcW w:w="934" w:type="dxa"/>
+          </w:tcPr>
+          <w:p>
+            <w:pPr>
+              <w:rPr>
+                <w:noProof/>
+              </w:rPr>
+            </w:pPr>
+            <w:r>
+              <w:rPr>
+                <w:noProof/>
+              </w:rPr>
+              <w:t>Bool</w:t>
+            </w:r>
+          </w:p>
+        </w:tc>
+        <w:tc>
+          <w:tcPr>
+            <w:tcW w:w="1024" w:type="dxa"/>
+          </w:tcPr>
+          <w:p>
+            <w:pPr>
+              <w:rPr>
+                <w:noProof/>
+              </w:rPr>
+            </w:pPr>
+            <w:r>
+              <w:rPr>
+                <w:noProof/>
+              </w:rPr>
+              <w:t>NO</w:t>
+            </w:r>
+          </w:p>
+        </w:tc>
+        <w:tc>
+          <w:tcPr>
+            <w:tcW w:w="1015" w:type="dxa"/>
+          </w:tcPr>
+          <w:p>
+            <w:pPr>
+              <w:rPr>
+                <w:noProof/>
+              </w:rPr>
+            </w:pPr>
+          </w:p>
+        </w:tc>
+      </w:tr>
     </w:tbl>
     <w:p>
       <w:pPr>
@@ -1822,6 +1890,7 @@
               <w:rPr>
                 <w:noProof/>
               </w:rPr>
+              <w:lastRenderedPageBreak/>
               <w:t xml:space="preserve">  2 </w:t>
             </w:r>
           </w:p>
@@ -1860,7 +1929,6 @@
               <w:rPr>
                 <w:noProof/>
               </w:rPr>
-              <w:lastRenderedPageBreak/>
               <w:t xml:space="preserve">  3 </w:t>
             </w:r>
           </w:p>
@@ -4633,6 +4701,7 @@
         <w:rPr>
           <w:noProof/>
         </w:rPr>
+        <w:lastRenderedPageBreak/>
         <w:t>Finalment afegeixo una taula que serveix per registrar les compres i aix</w:t>
       </w:r>
       <w:r>
@@ -5268,14 +5337,14 @@
 </file>
 
 <file path=word/styles.xml><?xml version="1.0" encoding="utf-8"?>
-<w:styles xmlns:mc="http://schemas.openxmlformats.org/markup-compatibility/2006" xmlns:r="http://schemas.openxmlformats.org/officeDocument/2006/relationships" xmlns:w="http://schemas.openxmlformats.org/wordprocessingml/2006/main" xmlns:w14="http://schemas.microsoft.com/office/word/2010/wordml" xmlns:w15="http://schemas.microsoft.com/office/word/2012/wordml" xmlns:w16cex="http://schemas.microsoft.com/office/word/2018/wordml/cex" xmlns:w16cid="http://schemas.microsoft.com/office/word/2016/wordml/cid" xmlns:w16="http://schemas.microsoft.com/office/word/2018/wordml" xmlns:w16sdtdh="http://schemas.microsoft.com/office/word/2020/wordml/sdtdatahash" xmlns:w16se="http://schemas.microsoft.com/office/word/2015/wordml/symex" mc:Ignorable="w14 w15 w16se w16cid w16 w16cex w16sdtdh">
+<w:styles xmlns:mc="http://schemas.openxmlformats.org/markup-compatibility/2006" xmlns:r="http://schemas.openxmlformats.org/officeDocument/2006/relationships" xmlns:w="http://schemas.openxmlformats.org/wordprocessingml/2006/main" xmlns:w14="http://schemas.microsoft.com/office/word/2010/wordml" xmlns:w15="http://schemas.microsoft.com/office/word/2012/wordml" xmlns:w16cex="http://schemas.microsoft.com/office/word/2018/wordml/cex" xmlns:w16cid="http://schemas.microsoft.com/office/word/2016/wordml/cid" xmlns:w16="http://schemas.microsoft.com/office/word/2018/wordml" xmlns:w16du="http://schemas.microsoft.com/office/word/2023/wordml/word16du" xmlns:w16sdtdh="http://schemas.microsoft.com/office/word/2020/wordml/sdtdatahash" xmlns:w16sdtfl="http://schemas.microsoft.com/office/word/2024/wordml/sdtformatlock" xmlns:w16se="http://schemas.microsoft.com/office/word/2015/wordml/symex" mc:Ignorable="w14 w15 w16se w16cid w16 w16cex w16sdtdh w16sdtfl w16du">
   <w:docDefaults>
     <w:rPrDefault>
       <w:rPr>
         <w:rFonts w:asciiTheme="minorHAnsi" w:eastAsiaTheme="minorHAnsi" w:hAnsiTheme="minorHAnsi" w:cstheme="minorBidi"/>
         <w:sz w:val="24"/>
         <w:szCs w:val="24"/>
-        <w:lang w:val="en-ES" w:eastAsia="en-US" w:bidi="ar-SA"/>
+        <w:lang w:eastAsia="en-US" w:bidi="ar-SA"/>
       </w:rPr>
     </w:rPrDefault>
     <w:pPrDefault/>

</xml_diff>